<commit_message>
Fixed amend offense for grant and deny.
</commit_message>
<xml_diff>
--- a/resources/Templates/Judge_Final_Judgment_Template.docx
+++ b/resources/Templates/Judge_Final_Judgment_Template.docx
@@ -785,7 +785,25 @@
           <w:sz w:val="20"/>
           <w:szCs w:val="20"/>
         </w:rPr>
-        <w:t xml:space="preserve"> %}The prosecutor’s motion to amend is {</w:t>
+        <w:t xml:space="preserve"> %}</w:t>
+      </w:r>
+      <w:r>
+        <w:rPr>
+          <w:rFonts w:ascii="Palatino Linotype" w:hAnsi="Palatino Linotype"/>
+          <w:bCs/>
+          <w:sz w:val="20"/>
+          <w:szCs w:val="20"/>
+        </w:rPr>
+        <w:t xml:space="preserve">Counsel for the State of Ohio made a motion to amend the charge of </w:t>
+      </w:r>
+      <w:r>
+        <w:rPr>
+          <w:rFonts w:ascii="Palatino Linotype" w:hAnsi="Palatino Linotype"/>
+          <w:bCs/>
+          <w:sz w:val="20"/>
+          <w:szCs w:val="20"/>
+        </w:rPr>
+        <w:t>{</w:t>
       </w:r>
       <w:proofErr w:type="gramStart"/>
       <w:r>
@@ -815,6 +833,122 @@
           <w:sz w:val="20"/>
           <w:szCs w:val="20"/>
         </w:rPr>
+        <w:t>_offense_details.original_charge</w:t>
+      </w:r>
+      <w:proofErr w:type="spellEnd"/>
+      <w:r>
+        <w:rPr>
+          <w:rFonts w:ascii="Palatino Linotype" w:hAnsi="Palatino Linotype"/>
+          <w:bCs/>
+          <w:sz w:val="20"/>
+          <w:szCs w:val="20"/>
+        </w:rPr>
+        <w:t xml:space="preserve"> }}</w:t>
+      </w:r>
+      <w:r>
+        <w:rPr>
+          <w:rFonts w:ascii="Palatino Linotype" w:hAnsi="Palatino Linotype"/>
+          <w:bCs/>
+          <w:sz w:val="20"/>
+          <w:szCs w:val="20"/>
+        </w:rPr>
+        <w:t xml:space="preserve"> to </w:t>
+      </w:r>
+      <w:r>
+        <w:rPr>
+          <w:rFonts w:ascii="Palatino Linotype" w:hAnsi="Palatino Linotype"/>
+          <w:bCs/>
+          <w:sz w:val="20"/>
+          <w:szCs w:val="20"/>
+        </w:rPr>
+        <w:t xml:space="preserve">{{ </w:t>
+      </w:r>
+      <w:proofErr w:type="spellStart"/>
+      <w:r>
+        <w:rPr>
+          <w:rFonts w:ascii="Palatino Linotype" w:hAnsi="Palatino Linotype"/>
+          <w:bCs/>
+          <w:sz w:val="20"/>
+          <w:szCs w:val="20"/>
+        </w:rPr>
+        <w:t>amend_offense_details.amended_charge</w:t>
+      </w:r>
+      <w:proofErr w:type="spellEnd"/>
+      <w:r>
+        <w:rPr>
+          <w:rFonts w:ascii="Palatino Linotype" w:hAnsi="Palatino Linotype"/>
+          <w:bCs/>
+          <w:sz w:val="20"/>
+          <w:szCs w:val="20"/>
+        </w:rPr>
+        <w:t xml:space="preserve"> }}</w:t>
+      </w:r>
+      <w:r>
+        <w:rPr>
+          <w:rFonts w:ascii="Palatino Linotype" w:hAnsi="Palatino Linotype"/>
+          <w:bCs/>
+          <w:sz w:val="20"/>
+          <w:szCs w:val="20"/>
+        </w:rPr>
+        <w:t xml:space="preserve">{% if </w:t>
+      </w:r>
+      <w:proofErr w:type="spellStart"/>
+      <w:r>
+        <w:rPr>
+          <w:rFonts w:ascii="Palatino Linotype" w:hAnsi="Palatino Linotype"/>
+          <w:bCs/>
+          <w:sz w:val="20"/>
+          <w:szCs w:val="20"/>
+        </w:rPr>
+        <w:t>amend_offense_details.motion_disposition</w:t>
+      </w:r>
+      <w:proofErr w:type="spellEnd"/>
+      <w:r>
+        <w:rPr>
+          <w:rFonts w:ascii="Palatino Linotype" w:hAnsi="Palatino Linotype"/>
+          <w:bCs/>
+          <w:sz w:val="20"/>
+          <w:szCs w:val="20"/>
+        </w:rPr>
+        <w:t xml:space="preserve">  ==  ‘Granted’ %}. The Court found the amendment did not alter the name or identify of the offense and the motion is</w:t>
+      </w:r>
+      <w:r>
+        <w:rPr>
+          <w:rFonts w:ascii="Palatino Linotype" w:hAnsi="Palatino Linotype"/>
+          <w:bCs/>
+          <w:sz w:val="20"/>
+          <w:szCs w:val="20"/>
+        </w:rPr>
+        <w:t xml:space="preserve"> {</w:t>
+      </w:r>
+      <w:proofErr w:type="gramStart"/>
+      <w:r>
+        <w:rPr>
+          <w:rFonts w:ascii="Palatino Linotype" w:hAnsi="Palatino Linotype"/>
+          <w:bCs/>
+          <w:sz w:val="20"/>
+          <w:szCs w:val="20"/>
+        </w:rPr>
+        <w:t xml:space="preserve">{ </w:t>
+      </w:r>
+      <w:proofErr w:type="spellStart"/>
+      <w:r>
+        <w:rPr>
+          <w:rFonts w:ascii="Palatino Linotype" w:hAnsi="Palatino Linotype"/>
+          <w:bCs/>
+          <w:sz w:val="20"/>
+          <w:szCs w:val="20"/>
+        </w:rPr>
+        <w:t>amend</w:t>
+      </w:r>
+      <w:proofErr w:type="gramEnd"/>
+      <w:r>
+        <w:rPr>
+          <w:rFonts w:ascii="Palatino Linotype" w:hAnsi="Palatino Linotype"/>
+          <w:bCs/>
+          <w:sz w:val="20"/>
+          <w:szCs w:val="20"/>
+        </w:rPr>
         <w:t>_offense_details.motion_disposition</w:t>
       </w:r>
       <w:proofErr w:type="spellEnd"/>
@@ -825,7 +959,16 @@
           <w:sz w:val="20"/>
           <w:szCs w:val="20"/>
         </w:rPr>
-        <w:t xml:space="preserve"> }} and the charge of {{ </w:t>
+        <w:t xml:space="preserve"> }}.</w:t>
+      </w:r>
+      <w:r>
+        <w:rPr>
+          <w:rFonts w:ascii="Palatino Linotype" w:hAnsi="Palatino Linotype"/>
+          <w:bCs/>
+          <w:sz w:val="20"/>
+          <w:szCs w:val="20"/>
+        </w:rPr>
+        <w:t xml:space="preserve">{% </w:t>
       </w:r>
       <w:proofErr w:type="spellStart"/>
       <w:r>
@@ -835,7 +978,7 @@
           <w:sz w:val="20"/>
           <w:szCs w:val="20"/>
         </w:rPr>
-        <w:t>amend_offense_details.original_charge</w:t>
+        <w:t>elif</w:t>
       </w:r>
       <w:proofErr w:type="spellEnd"/>
       <w:r>
@@ -845,7 +988,7 @@
           <w:sz w:val="20"/>
           <w:szCs w:val="20"/>
         </w:rPr>
-        <w:t xml:space="preserve"> }} is amended to {{ </w:t>
+        <w:t xml:space="preserve"> </w:t>
       </w:r>
       <w:proofErr w:type="spellStart"/>
       <w:r>
@@ -855,7 +998,7 @@
           <w:sz w:val="20"/>
           <w:szCs w:val="20"/>
         </w:rPr>
-        <w:t>amend_offense_details.amended_charge</w:t>
+        <w:t>amend_offense_details.motion_disposition</w:t>
       </w:r>
       <w:proofErr w:type="spellEnd"/>
       <w:r>
@@ -865,7 +1008,94 @@
           <w:sz w:val="20"/>
           <w:szCs w:val="20"/>
         </w:rPr>
+        <w:t xml:space="preserve">  ==  ‘Denied’ %}. The Court found the amendment did alter the name or identify of the offense and therefore the motion is</w:t>
+      </w:r>
+      <w:r>
+        <w:rPr>
+          <w:rFonts w:ascii="Palatino Linotype" w:hAnsi="Palatino Linotype"/>
+          <w:bCs/>
+          <w:sz w:val="20"/>
+          <w:szCs w:val="20"/>
+        </w:rPr>
+        <w:t xml:space="preserve"> {</w:t>
+      </w:r>
+      <w:proofErr w:type="gramStart"/>
+      <w:r>
+        <w:rPr>
+          <w:rFonts w:ascii="Palatino Linotype" w:hAnsi="Palatino Linotype"/>
+          <w:bCs/>
+          <w:sz w:val="20"/>
+          <w:szCs w:val="20"/>
+        </w:rPr>
+        <w:t xml:space="preserve">{ </w:t>
+      </w:r>
+      <w:proofErr w:type="spellStart"/>
+      <w:r>
+        <w:rPr>
+          <w:rFonts w:ascii="Palatino Linotype" w:hAnsi="Palatino Linotype"/>
+          <w:bCs/>
+          <w:sz w:val="20"/>
+          <w:szCs w:val="20"/>
+        </w:rPr>
+        <w:t>amend</w:t>
+      </w:r>
+      <w:proofErr w:type="gramEnd"/>
+      <w:r>
+        <w:rPr>
+          <w:rFonts w:ascii="Palatino Linotype" w:hAnsi="Palatino Linotype"/>
+          <w:bCs/>
+          <w:sz w:val="20"/>
+          <w:szCs w:val="20"/>
+        </w:rPr>
+        <w:t>_offense_details.motion_disposition</w:t>
+      </w:r>
+      <w:proofErr w:type="spellEnd"/>
+      <w:r>
+        <w:rPr>
+          <w:rFonts w:ascii="Palatino Linotype" w:hAnsi="Palatino Linotype"/>
+          <w:bCs/>
+          <w:sz w:val="20"/>
+          <w:szCs w:val="20"/>
+        </w:rPr>
         <w:t xml:space="preserve"> }}.</w:t>
+      </w:r>
+      <w:r>
+        <w:rPr>
+          <w:rFonts w:ascii="Palatino Linotype" w:hAnsi="Palatino Linotype"/>
+          <w:bCs/>
+          <w:sz w:val="20"/>
+          <w:szCs w:val="20"/>
+        </w:rPr>
+        <w:t xml:space="preserve">  </w:t>
+      </w:r>
+      <w:r>
+        <w:rPr>
+          <w:rFonts w:ascii="Palatino Linotype" w:hAnsi="Palatino Linotype"/>
+          <w:bCs/>
+          <w:sz w:val="20"/>
+          <w:szCs w:val="20"/>
+        </w:rPr>
+        <w:t xml:space="preserve">{% </w:t>
+      </w:r>
+      <w:proofErr w:type="spellStart"/>
+      <w:r>
+        <w:rPr>
+          <w:rFonts w:ascii="Palatino Linotype" w:hAnsi="Palatino Linotype"/>
+          <w:bCs/>
+          <w:sz w:val="20"/>
+          <w:szCs w:val="20"/>
+        </w:rPr>
+        <w:t>endif</w:t>
+      </w:r>
+      <w:proofErr w:type="spellEnd"/>
+      <w:r>
+        <w:rPr>
+          <w:rFonts w:ascii="Palatino Linotype" w:hAnsi="Palatino Linotype"/>
+          <w:bCs/>
+          <w:sz w:val="20"/>
+          <w:szCs w:val="20"/>
+        </w:rPr>
+        <w:t xml:space="preserve"> %}</w:t>
       </w:r>
       <w:r>
         <w:rPr>
@@ -3033,7 +3263,18 @@
                 <w:sz w:val="20"/>
                 <w:szCs w:val="20"/>
               </w:rPr>
-              <w:t xml:space="preserve"> %}</w:t>
+              <w:t xml:space="preserve"> </w:t>
+            </w:r>
+            <w:r>
+              <w:rPr>
+                <w:rFonts w:ascii="Palatino Linotype" w:hAnsi="Palatino Linotype"/>
+                <w:b/>
+                <w:bCs/>
+                <w:sz w:val="20"/>
+                <w:szCs w:val="20"/>
+              </w:rPr>
+              <w:lastRenderedPageBreak/>
+              <w:t>%}</w:t>
             </w:r>
           </w:p>
         </w:tc>
@@ -3071,6 +3312,7 @@
                 <w:sz w:val="20"/>
                 <w:szCs w:val="20"/>
               </w:rPr>
+              <w:lastRenderedPageBreak/>
               <w:t xml:space="preserve">{{ </w:t>
             </w:r>
             <w:proofErr w:type="spellStart"/>
@@ -3313,7 +3555,6 @@
           <w:sz w:val="22"/>
           <w:szCs w:val="22"/>
         </w:rPr>
-        <w:lastRenderedPageBreak/>
         <w:t>balance</w:t>
       </w:r>
       <w:proofErr w:type="gramEnd"/>
@@ -3615,6 +3856,70 @@
           <w:sz w:val="22"/>
           <w:szCs w:val="22"/>
         </w:rPr>
+        <w:t xml:space="preserve"> %}{% if </w:t>
+      </w:r>
+      <w:proofErr w:type="spellStart"/>
+      <w:r>
+        <w:rPr>
+          <w:sz w:val="22"/>
+          <w:szCs w:val="22"/>
+        </w:rPr>
+        <w:t>fra_in_file</w:t>
+      </w:r>
+      <w:proofErr w:type="spellEnd"/>
+      <w:r>
+        <w:rPr>
+          <w:sz w:val="22"/>
+          <w:szCs w:val="22"/>
+        </w:rPr>
+        <w:t xml:space="preserve"> is not </w:t>
+      </w:r>
+      <w:proofErr w:type="gramStart"/>
+      <w:r>
+        <w:rPr>
+          <w:sz w:val="22"/>
+          <w:szCs w:val="22"/>
+        </w:rPr>
+        <w:t>none</w:t>
+      </w:r>
+      <w:proofErr w:type="gramEnd"/>
+      <w:r>
+        <w:rPr>
+          <w:sz w:val="22"/>
+          <w:szCs w:val="22"/>
+        </w:rPr>
+        <w:t xml:space="preserve"> %}{% if </w:t>
+      </w:r>
+      <w:proofErr w:type="spellStart"/>
+      <w:r>
+        <w:rPr>
+          <w:sz w:val="22"/>
+          <w:szCs w:val="22"/>
+        </w:rPr>
+        <w:t>fra_in_court</w:t>
+      </w:r>
+      <w:proofErr w:type="spellEnd"/>
+      <w:r>
+        <w:rPr>
+          <w:sz w:val="22"/>
+          <w:szCs w:val="22"/>
+        </w:rPr>
+        <w:t xml:space="preserve"> is not </w:t>
+      </w:r>
+      <w:proofErr w:type="gramStart"/>
+      <w:r>
+        <w:rPr>
+          <w:sz w:val="22"/>
+          <w:szCs w:val="22"/>
+        </w:rPr>
+        <w:t>none</w:t>
+      </w:r>
+      <w:proofErr w:type="gramEnd"/>
+      <w:r>
+        <w:rPr>
+          <w:sz w:val="22"/>
+          <w:szCs w:val="22"/>
+        </w:rPr>
         <w:t xml:space="preserve"> %}</w:t>
       </w:r>
     </w:p>
@@ -3917,6 +4222,54 @@
           <w:szCs w:val="22"/>
         </w:rPr>
         <w:t xml:space="preserve">Ohio Bureau of Motor Vehicles.{% </w:t>
+      </w:r>
+      <w:proofErr w:type="spellStart"/>
+      <w:r>
+        <w:rPr>
+          <w:sz w:val="22"/>
+          <w:szCs w:val="22"/>
+        </w:rPr>
+        <w:t>endif</w:t>
+      </w:r>
+      <w:proofErr w:type="spellEnd"/>
+      <w:r>
+        <w:rPr>
+          <w:sz w:val="22"/>
+          <w:szCs w:val="22"/>
+        </w:rPr>
+        <w:t xml:space="preserve"> %}{% </w:t>
+      </w:r>
+      <w:proofErr w:type="spellStart"/>
+      <w:r>
+        <w:rPr>
+          <w:sz w:val="22"/>
+          <w:szCs w:val="22"/>
+        </w:rPr>
+        <w:t>endif</w:t>
+      </w:r>
+      <w:proofErr w:type="spellEnd"/>
+      <w:r>
+        <w:rPr>
+          <w:sz w:val="22"/>
+          <w:szCs w:val="22"/>
+        </w:rPr>
+        <w:t xml:space="preserve"> %}</w:t>
+      </w:r>
+    </w:p>
+    <w:p>
+      <w:pPr>
+        <w:spacing w:line="276" w:lineRule="auto"/>
+        <w:rPr>
+          <w:sz w:val="22"/>
+          <w:szCs w:val="22"/>
+        </w:rPr>
+      </w:pPr>
+      <w:r>
+        <w:rPr>
+          <w:sz w:val="22"/>
+          <w:szCs w:val="22"/>
+        </w:rPr>
+        <w:t xml:space="preserve">{% </w:t>
       </w:r>
       <w:proofErr w:type="spellStart"/>
       <w:r>
@@ -3971,6 +4324,8 @@
           <w:szCs w:val="20"/>
         </w:rPr>
       </w:pPr>
+      <w:bookmarkStart w:id="0" w:name="_GoBack"/>
+      <w:bookmarkEnd w:id="0"/>
     </w:p>
     <w:p>
       <w:pPr>
@@ -4201,8 +4556,6 @@
           <w:szCs w:val="20"/>
         </w:rPr>
       </w:pPr>
-      <w:bookmarkStart w:id="0" w:name="_GoBack"/>
-      <w:bookmarkEnd w:id="0"/>
     </w:p>
     <w:p>
       <w:pPr>

</xml_diff>

<commit_message>
Cleaned up amend offense dialog.
</commit_message>
<xml_diff>
--- a/resources/Templates/Judge_Final_Judgment_Template.docx
+++ b/resources/Templates/Judge_Final_Judgment_Template.docx
@@ -4111,7 +4111,18 @@
           <w:sz w:val="20"/>
           <w:szCs w:val="20"/>
         </w:rPr>
-        <w:t xml:space="preserve">{% </w:t>
+        <w:t>{%</w:t>
+      </w:r>
+      <w:bookmarkStart w:id="0" w:name="_GoBack"/>
+      <w:bookmarkEnd w:id="0"/>
+      <w:r>
+        <w:rPr>
+          <w:rFonts w:ascii="Palatino Linotype" w:hAnsi="Palatino Linotype"/>
+          <w:bCs/>
+          <w:sz w:val="20"/>
+          <w:szCs w:val="20"/>
+        </w:rPr>
+        <w:t xml:space="preserve"> </w:t>
       </w:r>
       <w:proofErr w:type="spellStart"/>
       <w:r>
@@ -4286,6 +4297,312 @@
           <w:szCs w:val="22"/>
         </w:rPr>
         <w:t xml:space="preserve"> %}{% </w:t>
+      </w:r>
+      <w:proofErr w:type="spellStart"/>
+      <w:r>
+        <w:rPr>
+          <w:sz w:val="22"/>
+          <w:szCs w:val="22"/>
+        </w:rPr>
+        <w:t>endif</w:t>
+      </w:r>
+      <w:proofErr w:type="spellEnd"/>
+      <w:r>
+        <w:rPr>
+          <w:sz w:val="22"/>
+          <w:szCs w:val="22"/>
+        </w:rPr>
+        <w:t xml:space="preserve"> %}{% if </w:t>
+      </w:r>
+      <w:proofErr w:type="spellStart"/>
+      <w:r>
+        <w:rPr>
+          <w:sz w:val="22"/>
+          <w:szCs w:val="22"/>
+        </w:rPr>
+        <w:t>license_suspension_details</w:t>
+      </w:r>
+      <w:proofErr w:type="spellEnd"/>
+      <w:r>
+        <w:rPr>
+          <w:sz w:val="22"/>
+          <w:szCs w:val="22"/>
+        </w:rPr>
+        <w:t xml:space="preserve"> is not </w:t>
+      </w:r>
+      <w:proofErr w:type="gramStart"/>
+      <w:r>
+        <w:rPr>
+          <w:sz w:val="22"/>
+          <w:szCs w:val="22"/>
+        </w:rPr>
+        <w:t>none</w:t>
+      </w:r>
+      <w:proofErr w:type="gramEnd"/>
+      <w:r>
+        <w:rPr>
+          <w:sz w:val="22"/>
+          <w:szCs w:val="22"/>
+        </w:rPr>
+        <w:t xml:space="preserve"> %}</w:t>
+      </w:r>
+    </w:p>
+    <w:p>
+      <w:pPr>
+        <w:spacing w:line="276" w:lineRule="auto"/>
+        <w:rPr>
+          <w:sz w:val="22"/>
+          <w:szCs w:val="22"/>
+        </w:rPr>
+      </w:pPr>
+      <w:proofErr w:type="gramStart"/>
+      <w:r>
+        <w:rPr>
+          <w:b/>
+          <w:sz w:val="22"/>
+          <w:szCs w:val="22"/>
+        </w:rPr>
+        <w:t>License Suspension.</w:t>
+      </w:r>
+      <w:proofErr w:type="gramEnd"/>
+      <w:r>
+        <w:rPr>
+          <w:b/>
+          <w:sz w:val="22"/>
+          <w:szCs w:val="22"/>
+        </w:rPr>
+        <w:t xml:space="preserve"> </w:t>
+      </w:r>
+      <w:r>
+        <w:rPr>
+          <w:sz w:val="22"/>
+          <w:szCs w:val="22"/>
+        </w:rPr>
+        <w:t>The Court orders that Defendant’s {</w:t>
+      </w:r>
+      <w:proofErr w:type="gramStart"/>
+      <w:r>
+        <w:rPr>
+          <w:sz w:val="22"/>
+          <w:szCs w:val="22"/>
+        </w:rPr>
+        <w:t xml:space="preserve">{ </w:t>
+      </w:r>
+      <w:proofErr w:type="spellStart"/>
+      <w:r>
+        <w:rPr>
+          <w:sz w:val="22"/>
+          <w:szCs w:val="22"/>
+        </w:rPr>
+        <w:t>license</w:t>
+      </w:r>
+      <w:proofErr w:type="gramEnd"/>
+      <w:r>
+        <w:rPr>
+          <w:sz w:val="22"/>
+          <w:szCs w:val="22"/>
+        </w:rPr>
+        <w:t>_suspension_details.license_type</w:t>
+      </w:r>
+      <w:proofErr w:type="spellEnd"/>
+      <w:r>
+        <w:rPr>
+          <w:sz w:val="22"/>
+          <w:szCs w:val="22"/>
+        </w:rPr>
+        <w:t xml:space="preserve"> }} license is suspended from {{ </w:t>
+      </w:r>
+      <w:proofErr w:type="spellStart"/>
+      <w:r>
+        <w:rPr>
+          <w:sz w:val="22"/>
+          <w:szCs w:val="22"/>
+        </w:rPr>
+        <w:t>license_suspension_details.license_suspended_date</w:t>
+      </w:r>
+      <w:proofErr w:type="spellEnd"/>
+      <w:r>
+        <w:rPr>
+          <w:sz w:val="22"/>
+          <w:szCs w:val="22"/>
+        </w:rPr>
+        <w:t xml:space="preserve"> }} for a term of {{ </w:t>
+      </w:r>
+      <w:proofErr w:type="spellStart"/>
+      <w:r>
+        <w:rPr>
+          <w:sz w:val="22"/>
+          <w:szCs w:val="22"/>
+        </w:rPr>
+        <w:t>license_suspension_details.license_suspension_term</w:t>
+      </w:r>
+      <w:proofErr w:type="spellEnd"/>
+      <w:r>
+        <w:rPr>
+          <w:sz w:val="22"/>
+          <w:szCs w:val="22"/>
+        </w:rPr>
+        <w:t xml:space="preserve"> }}. {% if </w:t>
+      </w:r>
+      <w:proofErr w:type="spellStart"/>
+      <w:r>
+        <w:rPr>
+          <w:sz w:val="22"/>
+          <w:szCs w:val="22"/>
+        </w:rPr>
+        <w:t>license_suspension_details.driving_</w:t>
+      </w:r>
+      <w:proofErr w:type="gramStart"/>
+      <w:r>
+        <w:rPr>
+          <w:sz w:val="22"/>
+          <w:szCs w:val="22"/>
+        </w:rPr>
+        <w:t>privileges</w:t>
+      </w:r>
+      <w:proofErr w:type="spellEnd"/>
+      <w:r>
+        <w:rPr>
+          <w:sz w:val="22"/>
+          <w:szCs w:val="22"/>
+        </w:rPr>
+        <w:t xml:space="preserve"> !</w:t>
+      </w:r>
+      <w:proofErr w:type="gramEnd"/>
+      <w:r>
+        <w:rPr>
+          <w:sz w:val="22"/>
+          <w:szCs w:val="22"/>
+        </w:rPr>
+        <w:t>= ‘None’ %}The Defendant is granted {</w:t>
+      </w:r>
+      <w:proofErr w:type="gramStart"/>
+      <w:r>
+        <w:rPr>
+          <w:sz w:val="22"/>
+          <w:szCs w:val="22"/>
+        </w:rPr>
+        <w:t xml:space="preserve">{ </w:t>
+      </w:r>
+      <w:proofErr w:type="spellStart"/>
+      <w:r>
+        <w:rPr>
+          <w:sz w:val="22"/>
+          <w:szCs w:val="22"/>
+        </w:rPr>
+        <w:t>license</w:t>
+      </w:r>
+      <w:proofErr w:type="gramEnd"/>
+      <w:r>
+        <w:rPr>
+          <w:sz w:val="22"/>
+          <w:szCs w:val="22"/>
+        </w:rPr>
+        <w:t>_suspension_details.driving_privileges</w:t>
+      </w:r>
+      <w:proofErr w:type="spellEnd"/>
+      <w:r>
+        <w:rPr>
+          <w:sz w:val="22"/>
+          <w:szCs w:val="22"/>
+        </w:rPr>
+        <w:t xml:space="preserve"> }} driving privileges for {{ </w:t>
+      </w:r>
+      <w:proofErr w:type="spellStart"/>
+      <w:r>
+        <w:rPr>
+          <w:sz w:val="22"/>
+          <w:szCs w:val="22"/>
+        </w:rPr>
+        <w:t>license_suspension_details.driving_privileges_term</w:t>
+      </w:r>
+      <w:proofErr w:type="spellEnd"/>
+      <w:r>
+        <w:rPr>
+          <w:sz w:val="22"/>
+          <w:szCs w:val="22"/>
+        </w:rPr>
+        <w:t xml:space="preserve"> }}. {% </w:t>
+      </w:r>
+      <w:proofErr w:type="spellStart"/>
+      <w:r>
+        <w:rPr>
+          <w:sz w:val="22"/>
+          <w:szCs w:val="22"/>
+        </w:rPr>
+        <w:t>endif</w:t>
+      </w:r>
+      <w:proofErr w:type="spellEnd"/>
+      <w:r>
+        <w:rPr>
+          <w:sz w:val="22"/>
+          <w:szCs w:val="22"/>
+        </w:rPr>
+        <w:t xml:space="preserve"> %}{% if </w:t>
+      </w:r>
+      <w:proofErr w:type="spellStart"/>
+      <w:r>
+        <w:rPr>
+          <w:sz w:val="22"/>
+          <w:szCs w:val="22"/>
+        </w:rPr>
+        <w:t>license_suspension_details.remedial_driving_class_required</w:t>
+      </w:r>
+      <w:proofErr w:type="spellEnd"/>
+      <w:r>
+        <w:rPr>
+          <w:sz w:val="22"/>
+          <w:szCs w:val="22"/>
+        </w:rPr>
+        <w:t xml:space="preserve"> is true %}The defendant is required to complete a remedial driving class before his operator’s license may be reinstated</w:t>
+      </w:r>
+      <w:proofErr w:type="gramStart"/>
+      <w:r>
+        <w:rPr>
+          <w:sz w:val="22"/>
+          <w:szCs w:val="22"/>
+        </w:rPr>
+        <w:t>.{</w:t>
+      </w:r>
+      <w:proofErr w:type="gramEnd"/>
+      <w:r>
+        <w:rPr>
+          <w:sz w:val="22"/>
+          <w:szCs w:val="22"/>
+        </w:rPr>
+        <w:t xml:space="preserve">% </w:t>
+      </w:r>
+      <w:proofErr w:type="spellStart"/>
+      <w:r>
+        <w:rPr>
+          <w:sz w:val="22"/>
+          <w:szCs w:val="22"/>
+        </w:rPr>
+        <w:t>endif</w:t>
+      </w:r>
+      <w:proofErr w:type="spellEnd"/>
+      <w:r>
+        <w:rPr>
+          <w:sz w:val="22"/>
+          <w:szCs w:val="22"/>
+        </w:rPr>
+        <w:t xml:space="preserve"> %}</w:t>
+      </w:r>
+    </w:p>
+    <w:p>
+      <w:pPr>
+        <w:spacing w:line="276" w:lineRule="auto"/>
+        <w:rPr>
+          <w:sz w:val="22"/>
+          <w:szCs w:val="22"/>
+        </w:rPr>
+      </w:pPr>
+      <w:r>
+        <w:rPr>
+          <w:sz w:val="22"/>
+          <w:szCs w:val="22"/>
+        </w:rPr>
+        <w:t xml:space="preserve">{% </w:t>
       </w:r>
       <w:proofErr w:type="spellStart"/>
       <w:r>
@@ -4324,8 +4641,6 @@
           <w:szCs w:val="20"/>
         </w:rPr>
       </w:pPr>
-      <w:bookmarkStart w:id="0" w:name="_GoBack"/>
-      <w:bookmarkEnd w:id="0"/>
     </w:p>
     <w:p>
       <w:pPr>

</xml_diff>

<commit_message>
Wired up basic community control terms.
</commit_message>
<xml_diff>
--- a/resources/Templates/Judge_Final_Judgment_Template.docx
+++ b/resources/Templates/Judge_Final_Judgment_Template.docx
@@ -4111,18 +4111,7 @@
           <w:sz w:val="20"/>
           <w:szCs w:val="20"/>
         </w:rPr>
-        <w:t>{%</w:t>
-      </w:r>
-      <w:bookmarkStart w:id="0" w:name="_GoBack"/>
-      <w:bookmarkEnd w:id="0"/>
-      <w:r>
-        <w:rPr>
-          <w:rFonts w:ascii="Palatino Linotype" w:hAnsi="Palatino Linotype"/>
-          <w:bCs/>
-          <w:sz w:val="20"/>
-          <w:szCs w:val="20"/>
-        </w:rPr>
-        <w:t xml:space="preserve"> </w:t>
+        <w:t xml:space="preserve">{% </w:t>
       </w:r>
       <w:proofErr w:type="spellStart"/>
       <w:r>
@@ -4320,7 +4309,15 @@
           <w:sz w:val="22"/>
           <w:szCs w:val="22"/>
         </w:rPr>
-        <w:t>license_suspension_details</w:t>
+        <w:t>license_suspension_details.license_</w:t>
+      </w:r>
+      <w:proofErr w:type="gramStart"/>
+      <w:r>
+        <w:rPr>
+          <w:sz w:val="22"/>
+          <w:szCs w:val="22"/>
+        </w:rPr>
+        <w:t>type</w:t>
       </w:r>
       <w:proofErr w:type="spellEnd"/>
       <w:r>
@@ -4328,15 +4325,7 @@
           <w:sz w:val="22"/>
           <w:szCs w:val="22"/>
         </w:rPr>
-        <w:t xml:space="preserve"> is not </w:t>
-      </w:r>
-      <w:proofErr w:type="gramStart"/>
-      <w:r>
-        <w:rPr>
-          <w:sz w:val="22"/>
-          <w:szCs w:val="22"/>
-        </w:rPr>
-        <w:t>none</w:t>
+        <w:t xml:space="preserve"> !</w:t>
       </w:r>
       <w:proofErr w:type="gramEnd"/>
       <w:r>
@@ -4344,7 +4333,7 @@
           <w:sz w:val="22"/>
           <w:szCs w:val="22"/>
         </w:rPr>
-        <w:t xml:space="preserve"> %}</w:t>
+        <w:t>= ‘None’ %}</w:t>
       </w:r>
     </w:p>
     <w:p>
@@ -4371,7 +4360,7 @@
           <w:sz w:val="22"/>
           <w:szCs w:val="22"/>
         </w:rPr>
-        <w:t xml:space="preserve"> </w:t>
+        <w:t xml:space="preserve">  </w:t>
       </w:r>
       <w:r>
         <w:rPr>
@@ -4603,6 +4592,128 @@
           <w:szCs w:val="22"/>
         </w:rPr>
         <w:t xml:space="preserve">{% </w:t>
+      </w:r>
+      <w:proofErr w:type="spellStart"/>
+      <w:r>
+        <w:rPr>
+          <w:sz w:val="22"/>
+          <w:szCs w:val="22"/>
+        </w:rPr>
+        <w:t>endif</w:t>
+      </w:r>
+      <w:proofErr w:type="spellEnd"/>
+      <w:r>
+        <w:rPr>
+          <w:sz w:val="22"/>
+          <w:szCs w:val="22"/>
+        </w:rPr>
+        <w:t xml:space="preserve"> %}{% if </w:t>
+      </w:r>
+      <w:proofErr w:type="spellStart"/>
+      <w:r>
+        <w:rPr>
+          <w:sz w:val="22"/>
+          <w:szCs w:val="22"/>
+        </w:rPr>
+        <w:t>community_control_terms.type_of_community_</w:t>
+      </w:r>
+      <w:proofErr w:type="gramStart"/>
+      <w:r>
+        <w:rPr>
+          <w:sz w:val="22"/>
+          <w:szCs w:val="22"/>
+        </w:rPr>
+        <w:t>control</w:t>
+      </w:r>
+      <w:proofErr w:type="spellEnd"/>
+      <w:r>
+        <w:rPr>
+          <w:sz w:val="22"/>
+          <w:szCs w:val="22"/>
+        </w:rPr>
+        <w:t xml:space="preserve"> !</w:t>
+      </w:r>
+      <w:proofErr w:type="gramEnd"/>
+      <w:r>
+        <w:rPr>
+          <w:sz w:val="22"/>
+          <w:szCs w:val="22"/>
+        </w:rPr>
+        <w:t>= ‘None’ %}</w:t>
+      </w:r>
+    </w:p>
+    <w:p>
+      <w:pPr>
+        <w:spacing w:line="276" w:lineRule="auto"/>
+        <w:rPr>
+          <w:sz w:val="22"/>
+          <w:szCs w:val="22"/>
+        </w:rPr>
+      </w:pPr>
+      <w:proofErr w:type="gramStart"/>
+      <w:r>
+        <w:rPr>
+          <w:b/>
+          <w:sz w:val="22"/>
+          <w:szCs w:val="22"/>
+        </w:rPr>
+        <w:t>Community Control Terms.</w:t>
+      </w:r>
+      <w:proofErr w:type="gramEnd"/>
+      <w:r>
+        <w:rPr>
+          <w:sz w:val="22"/>
+          <w:szCs w:val="22"/>
+        </w:rPr>
+        <w:t xml:space="preserve">  The Defendant is placed under {</w:t>
+      </w:r>
+      <w:proofErr w:type="gramStart"/>
+      <w:r>
+        <w:rPr>
+          <w:sz w:val="22"/>
+          <w:szCs w:val="22"/>
+        </w:rPr>
+        <w:t xml:space="preserve">{ </w:t>
+      </w:r>
+      <w:proofErr w:type="spellStart"/>
+      <w:r>
+        <w:rPr>
+          <w:sz w:val="22"/>
+          <w:szCs w:val="22"/>
+        </w:rPr>
+        <w:t>community</w:t>
+      </w:r>
+      <w:proofErr w:type="gramEnd"/>
+      <w:r>
+        <w:rPr>
+          <w:sz w:val="22"/>
+          <w:szCs w:val="22"/>
+        </w:rPr>
+        <w:t>_control_terms.type_of_community_control</w:t>
+      </w:r>
+      <w:proofErr w:type="spellEnd"/>
+      <w:r>
+        <w:rPr>
+          <w:sz w:val="22"/>
+          <w:szCs w:val="22"/>
+        </w:rPr>
+        <w:t xml:space="preserve"> }} supervision for a term of {{ </w:t>
+      </w:r>
+      <w:proofErr w:type="spellStart"/>
+      <w:r>
+        <w:rPr>
+          <w:sz w:val="22"/>
+          <w:szCs w:val="22"/>
+        </w:rPr>
+        <w:t>community_control_terms.term_of_community_control</w:t>
+      </w:r>
+      <w:proofErr w:type="spellEnd"/>
+      <w:r>
+        <w:rPr>
+          <w:sz w:val="22"/>
+          <w:szCs w:val="22"/>
+        </w:rPr>
+        <w:t xml:space="preserve"> }} and shall report forthwith to the Office of Community Control. {% </w:t>
       </w:r>
       <w:proofErr w:type="spellStart"/>
       <w:r>
@@ -4641,6 +4752,8 @@
           <w:szCs w:val="20"/>
         </w:rPr>
       </w:pPr>
+      <w:bookmarkStart w:id="0" w:name="_GoBack"/>
+      <w:bookmarkEnd w:id="0"/>
     </w:p>
     <w:p>
       <w:pPr>

</xml_diff>